<commit_message>
Cap nhat lan cuoi
</commit_message>
<xml_diff>
--- a/Reports/Reports.docx
+++ b/Reports/Reports.docx
@@ -135,7 +135,7 @@
         <w:keepNext/>
         <w:keepLines/>
         <w:spacing w:before="480" w:after="0" w:line="276" w:lineRule="auto"/>
-        <w:ind w:left="432" w:hanging="432"/>
+        <w:ind w:firstLine="0"/>
         <w:jc w:val="both"/>
         <w:outlineLvl w:val="0"/>
         <w:rPr>
@@ -290,7 +290,224 @@
         <w:keepNext/>
         <w:keepLines/>
         <w:spacing w:before="480" w:after="0" w:line="276" w:lineRule="auto"/>
-        <w:ind w:left="432" w:hanging="432"/>
+        <w:ind w:firstLine="0"/>
+        <w:jc w:val="both"/>
+        <w:outlineLvl w:val="0"/>
+        <w:rPr>
+          <w:rFonts w:eastAsia="Times New Roman"/>
+          <w:b/>
+          <w:bCs/>
+          <w:color w:val="365F91"/>
+          <w:szCs w:val="28"/>
+          <w:lang w:eastAsia="ja-JP"/>
+        </w:rPr>
+      </w:pPr>
+      <w:r>
+        <w:rPr>
+          <w:rFonts w:eastAsia="Times New Roman"/>
+          <w:b/>
+          <w:bCs/>
+          <w:color w:val="365F91"/>
+          <w:szCs w:val="28"/>
+          <w:lang w:eastAsia="ja-JP"/>
+        </w:rPr>
+        <w:t>Chức năng của web</w:t>
+      </w:r>
+    </w:p>
+    <w:p>
+      <w:pPr>
+        <w:pStyle w:val="ListParagraph"/>
+        <w:numPr>
+          <w:ilvl w:val="0"/>
+          <w:numId w:val="8"/>
+        </w:numPr>
+        <w:spacing w:before="0" w:line="276" w:lineRule="auto"/>
+        <w:ind w:left="0" w:firstLine="0"/>
+        <w:jc w:val="both"/>
+        <w:rPr>
+          <w:rFonts w:eastAsia="Times New Roman"/>
+          <w:i/>
+          <w:sz w:val="24"/>
+          <w:szCs w:val="22"/>
+          <w:lang w:eastAsia="ja-JP"/>
+        </w:rPr>
+      </w:pPr>
+      <w:r>
+        <w:rPr>
+          <w:rFonts w:eastAsia="Times New Roman"/>
+          <w:i/>
+          <w:sz w:val="24"/>
+          <w:szCs w:val="22"/>
+          <w:lang w:eastAsia="ja-JP"/>
+        </w:rPr>
+        <w:t>Xem các bài viết như một trang thông tin giải trí.</w:t>
+      </w:r>
+    </w:p>
+    <w:p>
+      <w:pPr>
+        <w:pStyle w:val="ListParagraph"/>
+        <w:numPr>
+          <w:ilvl w:val="0"/>
+          <w:numId w:val="8"/>
+        </w:numPr>
+        <w:spacing w:before="0" w:line="276" w:lineRule="auto"/>
+        <w:ind w:left="0" w:firstLine="0"/>
+        <w:jc w:val="both"/>
+        <w:rPr>
+          <w:rFonts w:eastAsia="Times New Roman"/>
+          <w:i/>
+          <w:sz w:val="24"/>
+          <w:szCs w:val="22"/>
+          <w:lang w:eastAsia="ja-JP"/>
+        </w:rPr>
+      </w:pPr>
+      <w:r>
+        <w:rPr>
+          <w:rFonts w:eastAsia="Times New Roman"/>
+          <w:i/>
+          <w:sz w:val="24"/>
+          <w:szCs w:val="22"/>
+          <w:lang w:eastAsia="ja-JP"/>
+        </w:rPr>
+        <w:t>Xem thông tin về các dịch vụ studio cung cấp như Chụp ảnh, quay phim, in ấn, …</w:t>
+      </w:r>
+    </w:p>
+    <w:p>
+      <w:pPr>
+        <w:pStyle w:val="ListParagraph"/>
+        <w:numPr>
+          <w:ilvl w:val="0"/>
+          <w:numId w:val="8"/>
+        </w:numPr>
+        <w:spacing w:before="0" w:line="276" w:lineRule="auto"/>
+        <w:ind w:left="0" w:firstLine="0"/>
+        <w:jc w:val="both"/>
+        <w:rPr>
+          <w:rFonts w:eastAsia="Times New Roman"/>
+          <w:i/>
+          <w:sz w:val="24"/>
+          <w:szCs w:val="22"/>
+          <w:lang w:eastAsia="ja-JP"/>
+        </w:rPr>
+      </w:pPr>
+      <w:r>
+        <w:rPr>
+          <w:rFonts w:eastAsia="Times New Roman"/>
+          <w:i/>
+          <w:sz w:val="24"/>
+          <w:szCs w:val="22"/>
+          <w:lang w:eastAsia="ja-JP"/>
+        </w:rPr>
+        <w:t xml:space="preserve">Đăng kí dịch vụ, sử dụng kết hợp một hoặc nhiều dịch vụ với nhau. </w:t>
+      </w:r>
+    </w:p>
+    <w:p>
+      <w:pPr>
+        <w:pStyle w:val="ListParagraph"/>
+        <w:numPr>
+          <w:ilvl w:val="0"/>
+          <w:numId w:val="8"/>
+        </w:numPr>
+        <w:spacing w:before="0" w:line="276" w:lineRule="auto"/>
+        <w:ind w:left="0" w:firstLine="0"/>
+        <w:jc w:val="both"/>
+        <w:rPr>
+          <w:rFonts w:eastAsia="Times New Roman"/>
+          <w:i/>
+          <w:sz w:val="24"/>
+          <w:szCs w:val="22"/>
+          <w:lang w:eastAsia="ja-JP"/>
+        </w:rPr>
+      </w:pPr>
+      <w:r>
+        <w:rPr>
+          <w:rFonts w:eastAsia="Times New Roman"/>
+          <w:i/>
+          <w:sz w:val="24"/>
+          <w:szCs w:val="22"/>
+          <w:lang w:eastAsia="ja-JP"/>
+        </w:rPr>
+        <w:t xml:space="preserve">Chạy quảng cáo </w:t>
+      </w:r>
+    </w:p>
+    <w:p>
+      <w:pPr>
+        <w:pStyle w:val="ListParagraph"/>
+        <w:numPr>
+          <w:ilvl w:val="0"/>
+          <w:numId w:val="8"/>
+        </w:numPr>
+        <w:spacing w:before="0" w:line="276" w:lineRule="auto"/>
+        <w:ind w:left="0" w:firstLine="0"/>
+        <w:jc w:val="both"/>
+        <w:rPr>
+          <w:rFonts w:eastAsia="Times New Roman"/>
+          <w:i/>
+          <w:sz w:val="24"/>
+          <w:szCs w:val="22"/>
+          <w:lang w:eastAsia="ja-JP"/>
+        </w:rPr>
+      </w:pPr>
+      <w:r>
+        <w:rPr>
+          <w:rFonts w:eastAsia="Times New Roman"/>
+          <w:i/>
+          <w:sz w:val="24"/>
+          <w:szCs w:val="22"/>
+          <w:lang w:eastAsia="ja-JP"/>
+        </w:rPr>
+        <w:t>Hệ thống gửi mail về cho bộ phận chăm sóc khách hàng, từ đó liên lạc với khách hàng để hẹn lịch kí hợp đồng.</w:t>
+      </w:r>
+    </w:p>
+    <w:p>
+      <w:pPr>
+        <w:pStyle w:val="ListParagraph"/>
+        <w:numPr>
+          <w:ilvl w:val="0"/>
+          <w:numId w:val="8"/>
+        </w:numPr>
+        <w:spacing w:before="0" w:line="276" w:lineRule="auto"/>
+        <w:ind w:left="0" w:firstLine="0"/>
+        <w:jc w:val="both"/>
+        <w:rPr>
+          <w:rFonts w:eastAsia="Times New Roman"/>
+          <w:i/>
+          <w:sz w:val="24"/>
+          <w:szCs w:val="22"/>
+          <w:lang w:eastAsia="ja-JP"/>
+        </w:rPr>
+      </w:pPr>
+      <w:r>
+        <w:rPr>
+          <w:rFonts w:eastAsia="Times New Roman"/>
+          <w:i/>
+          <w:sz w:val="24"/>
+          <w:szCs w:val="22"/>
+          <w:lang w:eastAsia="ja-JP"/>
+        </w:rPr>
+        <w:t>Bla bla…</w:t>
+      </w:r>
+    </w:p>
+    <w:p>
+      <w:pPr>
+        <w:spacing w:before="0" w:line="276" w:lineRule="auto"/>
+        <w:ind w:firstLine="0"/>
+        <w:jc w:val="both"/>
+        <w:rPr>
+          <w:rFonts w:eastAsia="Times New Roman"/>
+          <w:i/>
+          <w:sz w:val="24"/>
+          <w:szCs w:val="22"/>
+          <w:lang w:eastAsia="ja-JP"/>
+        </w:rPr>
+      </w:pPr>
+    </w:p>
+    <w:p>
+      <w:pPr>
+        <w:keepNext/>
+        <w:keepLines/>
+        <w:spacing w:before="480" w:after="0" w:line="276" w:lineRule="auto"/>
+        <w:ind w:firstLine="0"/>
         <w:jc w:val="both"/>
         <w:outlineLvl w:val="0"/>
         <w:rPr>
@@ -311,7 +528,7 @@
           <w:szCs w:val="28"/>
           <w:lang w:val="vi-VN" w:eastAsia="ja-JP"/>
         </w:rPr>
-        <w:t>Chức năng của web</w:t>
+        <w:t>Giao diện trang web</w:t>
       </w:r>
     </w:p>
     <w:p>
@@ -322,25 +539,137 @@
           <w:numId w:val="8"/>
         </w:numPr>
         <w:spacing w:before="0" w:line="276" w:lineRule="auto"/>
-        <w:jc w:val="both"/>
-        <w:rPr>
-          <w:rFonts w:eastAsia="Times New Roman"/>
-          <w:i/>
-          <w:sz w:val="24"/>
-          <w:szCs w:val="22"/>
-          <w:lang w:eastAsia="ja-JP"/>
-        </w:rPr>
-      </w:pPr>
-      <w:r>
-        <w:rPr>
-          <w:rFonts w:eastAsia="Times New Roman"/>
-          <w:i/>
-          <w:sz w:val="24"/>
-          <w:szCs w:val="22"/>
-          <w:lang w:eastAsia="ja-JP"/>
-        </w:rPr>
-        <w:t>Xem các bài viết như một trang thông tin giải trí.</w:t>
-      </w:r>
+        <w:ind w:left="0" w:firstLine="0"/>
+        <w:jc w:val="both"/>
+        <w:rPr>
+          <w:rFonts w:eastAsia="Times New Roman"/>
+          <w:i/>
+          <w:sz w:val="24"/>
+          <w:szCs w:val="22"/>
+          <w:lang w:eastAsia="ja-JP"/>
+        </w:rPr>
+      </w:pPr>
+      <w:r>
+        <w:rPr>
+          <w:rFonts w:eastAsia="Times New Roman"/>
+          <w:i/>
+          <w:sz w:val="24"/>
+          <w:szCs w:val="22"/>
+          <w:lang w:eastAsia="ja-JP"/>
+        </w:rPr>
+        <w:t>Phần header với thanh navbar gồm các mục chính của trang</w:t>
+      </w:r>
+    </w:p>
+    <w:p>
+      <w:pPr>
+        <w:pStyle w:val="ListParagraph"/>
+        <w:spacing w:before="0" w:line="276" w:lineRule="auto"/>
+        <w:ind w:left="0" w:firstLine="0"/>
+        <w:jc w:val="both"/>
+        <w:rPr>
+          <w:rFonts w:eastAsia="Times New Roman"/>
+          <w:i/>
+          <w:sz w:val="24"/>
+          <w:szCs w:val="22"/>
+          <w:lang w:eastAsia="ja-JP"/>
+        </w:rPr>
+      </w:pPr>
+    </w:p>
+    <w:p>
+      <w:pPr>
+        <w:spacing w:before="0" w:line="276" w:lineRule="auto"/>
+        <w:ind w:firstLine="0"/>
+        <w:jc w:val="both"/>
+        <w:rPr>
+          <w:rFonts w:eastAsia="Times New Roman"/>
+          <w:i/>
+          <w:sz w:val="24"/>
+          <w:szCs w:val="22"/>
+          <w:lang w:eastAsia="ja-JP"/>
+        </w:rPr>
+      </w:pPr>
+      <w:r>
+        <w:rPr>
+          <w:noProof/>
+        </w:rPr>
+        <w:drawing>
+          <wp:inline distT="0" distB="0" distL="0" distR="0" wp14:anchorId="2D8EBBE2" wp14:editId="57CA9269">
+            <wp:extent cx="5405438" cy="540385"/>
+            <wp:effectExtent l="0" t="0" r="5080" b="0"/>
+            <wp:docPr id="1" name="Picture 1"/>
+            <wp:cNvGraphicFramePr>
+              <a:graphicFrameLocks xmlns:a="http://schemas.openxmlformats.org/drawingml/2006/main" noChangeAspect="1"/>
+            </wp:cNvGraphicFramePr>
+            <a:graphic xmlns:a="http://schemas.openxmlformats.org/drawingml/2006/main">
+              <a:graphicData uri="http://schemas.openxmlformats.org/drawingml/2006/picture">
+                <pic:pic xmlns:pic="http://schemas.openxmlformats.org/drawingml/2006/picture">
+                  <pic:nvPicPr>
+                    <pic:cNvPr id="1" name=""/>
+                    <pic:cNvPicPr/>
+                  </pic:nvPicPr>
+                  <pic:blipFill>
+                    <a:blip r:embed="rId6"/>
+                    <a:stretch>
+                      <a:fillRect/>
+                    </a:stretch>
+                  </pic:blipFill>
+                  <pic:spPr>
+                    <a:xfrm>
+                      <a:off x="0" y="0"/>
+                      <a:ext cx="5414680" cy="541309"/>
+                    </a:xfrm>
+                    <a:prstGeom prst="rect">
+                      <a:avLst/>
+                    </a:prstGeom>
+                  </pic:spPr>
+                </pic:pic>
+              </a:graphicData>
+            </a:graphic>
+          </wp:inline>
+        </w:drawing>
+      </w:r>
+    </w:p>
+    <w:p>
+      <w:pPr>
+        <w:spacing w:before="0" w:line="276" w:lineRule="auto"/>
+        <w:ind w:firstLine="0"/>
+        <w:jc w:val="both"/>
+        <w:rPr>
+          <w:rFonts w:eastAsia="Times New Roman"/>
+          <w:i/>
+          <w:sz w:val="24"/>
+          <w:szCs w:val="22"/>
+          <w:lang w:eastAsia="ja-JP"/>
+        </w:rPr>
+      </w:pPr>
+    </w:p>
+    <w:p>
+      <w:pPr>
+        <w:spacing w:before="0" w:line="276" w:lineRule="auto"/>
+        <w:ind w:firstLine="0"/>
+        <w:jc w:val="both"/>
+        <w:rPr>
+          <w:rFonts w:eastAsia="Times New Roman"/>
+          <w:i/>
+          <w:sz w:val="24"/>
+          <w:szCs w:val="22"/>
+          <w:lang w:eastAsia="ja-JP"/>
+        </w:rPr>
+      </w:pPr>
+    </w:p>
+    <w:p>
+      <w:pPr>
+        <w:spacing w:before="0" w:line="276" w:lineRule="auto"/>
+        <w:ind w:firstLine="0"/>
+        <w:jc w:val="both"/>
+        <w:rPr>
+          <w:rFonts w:eastAsia="Times New Roman"/>
+          <w:i/>
+          <w:sz w:val="24"/>
+          <w:szCs w:val="22"/>
+          <w:lang w:eastAsia="ja-JP"/>
+        </w:rPr>
+      </w:pPr>
     </w:p>
     <w:p>
       <w:pPr>
@@ -350,25 +679,961 @@
           <w:numId w:val="8"/>
         </w:numPr>
         <w:spacing w:before="0" w:line="276" w:lineRule="auto"/>
-        <w:jc w:val="both"/>
-        <w:rPr>
-          <w:rFonts w:eastAsia="Times New Roman"/>
-          <w:i/>
-          <w:sz w:val="24"/>
-          <w:szCs w:val="22"/>
-          <w:lang w:eastAsia="ja-JP"/>
-        </w:rPr>
-      </w:pPr>
-      <w:r>
-        <w:rPr>
-          <w:rFonts w:eastAsia="Times New Roman"/>
-          <w:i/>
-          <w:sz w:val="24"/>
-          <w:szCs w:val="22"/>
-          <w:lang w:eastAsia="ja-JP"/>
-        </w:rPr>
-        <w:t>Xem thông tin về các dịch vụ studio cung cấp như Chụp ảnh, quay phim, in ấn, …</w:t>
-      </w:r>
+        <w:ind w:left="0" w:firstLine="0"/>
+        <w:jc w:val="both"/>
+        <w:rPr>
+          <w:rFonts w:eastAsia="Times New Roman"/>
+          <w:i/>
+          <w:sz w:val="24"/>
+          <w:szCs w:val="22"/>
+          <w:lang w:eastAsia="ja-JP"/>
+        </w:rPr>
+      </w:pPr>
+      <w:r>
+        <w:rPr>
+          <w:rFonts w:eastAsia="Times New Roman"/>
+          <w:i/>
+          <w:sz w:val="24"/>
+          <w:szCs w:val="22"/>
+          <w:lang w:eastAsia="ja-JP"/>
+        </w:rPr>
+        <w:lastRenderedPageBreak/>
+        <w:t xml:space="preserve">Phần </w:t>
+      </w:r>
+      <w:r>
+        <w:rPr>
+          <w:rFonts w:eastAsia="Times New Roman"/>
+          <w:i/>
+          <w:sz w:val="24"/>
+          <w:szCs w:val="22"/>
+          <w:lang w:eastAsia="ja-JP"/>
+        </w:rPr>
+        <w:t xml:space="preserve">Content với những nội dung chính </w:t>
+      </w:r>
+    </w:p>
+    <w:p>
+      <w:pPr>
+        <w:pStyle w:val="ListParagraph"/>
+        <w:spacing w:before="0" w:line="276" w:lineRule="auto"/>
+        <w:ind w:left="0" w:firstLine="0"/>
+        <w:jc w:val="both"/>
+        <w:rPr>
+          <w:rFonts w:eastAsia="Times New Roman"/>
+          <w:i/>
+          <w:sz w:val="24"/>
+          <w:szCs w:val="22"/>
+          <w:lang w:eastAsia="ja-JP"/>
+        </w:rPr>
+      </w:pPr>
+      <w:r>
+        <w:rPr>
+          <w:noProof/>
+        </w:rPr>
+        <w:drawing>
+          <wp:anchor distT="0" distB="0" distL="114300" distR="114300" simplePos="0" relativeHeight="251658240" behindDoc="0" locked="0" layoutInCell="1" allowOverlap="1" wp14:anchorId="78386555" wp14:editId="269462EB">
+            <wp:simplePos x="0" y="0"/>
+            <wp:positionH relativeFrom="page">
+              <wp:posOffset>1595120</wp:posOffset>
+            </wp:positionH>
+            <wp:positionV relativeFrom="paragraph">
+              <wp:posOffset>304165</wp:posOffset>
+            </wp:positionV>
+            <wp:extent cx="5276850" cy="1915160"/>
+            <wp:effectExtent l="0" t="0" r="0" b="8890"/>
+            <wp:wrapSquare wrapText="bothSides"/>
+            <wp:docPr id="2" name="Picture 2"/>
+            <wp:cNvGraphicFramePr>
+              <a:graphicFrameLocks xmlns:a="http://schemas.openxmlformats.org/drawingml/2006/main" noChangeAspect="1"/>
+            </wp:cNvGraphicFramePr>
+            <a:graphic xmlns:a="http://schemas.openxmlformats.org/drawingml/2006/main">
+              <a:graphicData uri="http://schemas.openxmlformats.org/drawingml/2006/picture">
+                <pic:pic xmlns:pic="http://schemas.openxmlformats.org/drawingml/2006/picture">
+                  <pic:nvPicPr>
+                    <pic:cNvPr id="1" name=""/>
+                    <pic:cNvPicPr/>
+                  </pic:nvPicPr>
+                  <pic:blipFill>
+                    <a:blip r:embed="rId7" cstate="print">
+                      <a:extLst>
+                        <a:ext uri="{28A0092B-C50C-407E-A947-70E740481C1C}">
+                          <a14:useLocalDpi xmlns:a14="http://schemas.microsoft.com/office/drawing/2010/main" val="0"/>
+                        </a:ext>
+                      </a:extLst>
+                    </a:blip>
+                    <a:stretch>
+                      <a:fillRect/>
+                    </a:stretch>
+                  </pic:blipFill>
+                  <pic:spPr>
+                    <a:xfrm>
+                      <a:off x="0" y="0"/>
+                      <a:ext cx="5276850" cy="1915160"/>
+                    </a:xfrm>
+                    <a:prstGeom prst="rect">
+                      <a:avLst/>
+                    </a:prstGeom>
+                  </pic:spPr>
+                </pic:pic>
+              </a:graphicData>
+            </a:graphic>
+            <wp14:sizeRelH relativeFrom="page">
+              <wp14:pctWidth>0</wp14:pctWidth>
+            </wp14:sizeRelH>
+            <wp14:sizeRelV relativeFrom="page">
+              <wp14:pctHeight>0</wp14:pctHeight>
+            </wp14:sizeRelV>
+          </wp:anchor>
+        </w:drawing>
+      </w:r>
+      <w:r>
+        <w:rPr>
+          <w:rFonts w:eastAsia="Times New Roman"/>
+          <w:i/>
+          <w:sz w:val="24"/>
+          <w:szCs w:val="22"/>
+          <w:lang w:eastAsia="ja-JP"/>
+        </w:rPr>
+        <w:t>a, Giới thiệu qua về quản lý của studio</w:t>
+      </w:r>
+    </w:p>
+    <w:p>
+      <w:pPr>
+        <w:pStyle w:val="ListParagraph"/>
+        <w:spacing w:before="0" w:line="276" w:lineRule="auto"/>
+        <w:ind w:left="0" w:firstLine="0"/>
+        <w:jc w:val="both"/>
+        <w:rPr>
+          <w:rFonts w:eastAsia="Times New Roman"/>
+          <w:i/>
+          <w:sz w:val="24"/>
+          <w:szCs w:val="22"/>
+          <w:lang w:eastAsia="ja-JP"/>
+        </w:rPr>
+      </w:pPr>
+    </w:p>
+    <w:p>
+      <w:pPr>
+        <w:pStyle w:val="ListParagraph"/>
+        <w:spacing w:before="0" w:line="276" w:lineRule="auto"/>
+        <w:ind w:left="0" w:firstLine="0"/>
+        <w:jc w:val="both"/>
+        <w:rPr>
+          <w:rFonts w:eastAsia="Times New Roman"/>
+          <w:i/>
+          <w:sz w:val="24"/>
+          <w:szCs w:val="22"/>
+          <w:lang w:eastAsia="ja-JP"/>
+        </w:rPr>
+      </w:pPr>
+    </w:p>
+    <w:p>
+      <w:pPr>
+        <w:pStyle w:val="ListParagraph"/>
+        <w:spacing w:before="0" w:line="276" w:lineRule="auto"/>
+        <w:ind w:left="0" w:firstLine="0"/>
+        <w:jc w:val="both"/>
+        <w:rPr>
+          <w:rFonts w:eastAsia="Times New Roman"/>
+          <w:i/>
+          <w:sz w:val="24"/>
+          <w:szCs w:val="22"/>
+          <w:lang w:eastAsia="ja-JP"/>
+        </w:rPr>
+      </w:pPr>
+      <w:r>
+        <w:rPr>
+          <w:rFonts w:eastAsia="Times New Roman"/>
+          <w:i/>
+          <w:sz w:val="24"/>
+          <w:szCs w:val="22"/>
+          <w:lang w:eastAsia="ja-JP"/>
+        </w:rPr>
+        <w:t xml:space="preserve">Với 3 bộ phận </w:t>
+      </w:r>
+      <w:proofErr w:type="gramStart"/>
+      <w:r>
+        <w:rPr>
+          <w:rFonts w:eastAsia="Times New Roman"/>
+          <w:i/>
+          <w:sz w:val="24"/>
+          <w:szCs w:val="22"/>
+          <w:lang w:eastAsia="ja-JP"/>
+        </w:rPr>
+        <w:t>chính :</w:t>
+      </w:r>
+      <w:proofErr w:type="gramEnd"/>
+    </w:p>
+    <w:p>
+      <w:pPr>
+        <w:pStyle w:val="ListParagraph"/>
+        <w:spacing w:before="0" w:line="276" w:lineRule="auto"/>
+        <w:ind w:left="0" w:firstLine="0"/>
+        <w:jc w:val="both"/>
+        <w:rPr>
+          <w:rFonts w:eastAsia="Times New Roman"/>
+          <w:i/>
+          <w:sz w:val="24"/>
+          <w:szCs w:val="22"/>
+          <w:lang w:eastAsia="ja-JP"/>
+        </w:rPr>
+      </w:pPr>
+      <w:r>
+        <w:rPr>
+          <w:rFonts w:eastAsia="Times New Roman"/>
+          <w:i/>
+          <w:sz w:val="24"/>
+          <w:szCs w:val="22"/>
+          <w:lang w:eastAsia="ja-JP"/>
+        </w:rPr>
+        <w:t xml:space="preserve">. </w:t>
+      </w:r>
+      <w:r>
+        <w:rPr>
+          <w:rFonts w:eastAsia="Times New Roman"/>
+          <w:i/>
+          <w:sz w:val="24"/>
+          <w:szCs w:val="22"/>
+          <w:lang w:eastAsia="ja-JP"/>
+        </w:rPr>
+        <w:t>Bộ phận makeup, gồm những thợ trang điểm, được quản lý bởi admin Nguyễn Thị Yến.</w:t>
+      </w:r>
+    </w:p>
+    <w:p>
+      <w:pPr>
+        <w:pStyle w:val="ListParagraph"/>
+        <w:spacing w:before="0" w:line="276" w:lineRule="auto"/>
+        <w:ind w:left="0" w:firstLine="0"/>
+        <w:jc w:val="both"/>
+        <w:rPr>
+          <w:rFonts w:eastAsia="Times New Roman"/>
+          <w:i/>
+          <w:sz w:val="24"/>
+          <w:szCs w:val="22"/>
+          <w:lang w:eastAsia="ja-JP"/>
+        </w:rPr>
+      </w:pPr>
+      <w:r>
+        <w:rPr>
+          <w:rFonts w:eastAsia="Times New Roman"/>
+          <w:i/>
+          <w:sz w:val="24"/>
+          <w:szCs w:val="22"/>
+          <w:lang w:eastAsia="ja-JP"/>
+        </w:rPr>
+        <w:t xml:space="preserve">. </w:t>
+      </w:r>
+      <w:r>
+        <w:rPr>
+          <w:rFonts w:eastAsia="Times New Roman"/>
+          <w:i/>
+          <w:sz w:val="24"/>
+          <w:szCs w:val="22"/>
+          <w:lang w:eastAsia="ja-JP"/>
+        </w:rPr>
+        <w:t>Boss Phạm Tiến Dũng, người chịu trách nhiệm kí hợp đồng với khách hàng.</w:t>
+      </w:r>
+    </w:p>
+    <w:p>
+      <w:pPr>
+        <w:pStyle w:val="ListParagraph"/>
+        <w:spacing w:before="0" w:line="276" w:lineRule="auto"/>
+        <w:ind w:left="0" w:firstLine="0"/>
+        <w:jc w:val="both"/>
+        <w:rPr>
+          <w:rFonts w:eastAsia="Times New Roman"/>
+          <w:i/>
+          <w:sz w:val="24"/>
+          <w:szCs w:val="22"/>
+          <w:lang w:eastAsia="ja-JP"/>
+        </w:rPr>
+      </w:pPr>
+      <w:r>
+        <w:rPr>
+          <w:rFonts w:eastAsia="Times New Roman"/>
+          <w:i/>
+          <w:sz w:val="24"/>
+          <w:szCs w:val="22"/>
+          <w:lang w:eastAsia="ja-JP"/>
+        </w:rPr>
+        <w:t xml:space="preserve">. </w:t>
+      </w:r>
+      <w:r>
+        <w:rPr>
+          <w:rFonts w:eastAsia="Times New Roman"/>
+          <w:i/>
+          <w:sz w:val="24"/>
+          <w:szCs w:val="22"/>
+          <w:lang w:eastAsia="ja-JP"/>
+        </w:rPr>
+        <w:t>Nguyễn Nam Anh, admin quản lý nhân sự, điều phối đội chụp ảnh, quay phim theo lịch chụp mà boss cung cấp.</w:t>
+      </w:r>
+    </w:p>
+    <w:p>
+      <w:pPr>
+        <w:pStyle w:val="ListParagraph"/>
+        <w:spacing w:before="0" w:line="276" w:lineRule="auto"/>
+        <w:ind w:left="0" w:firstLine="0"/>
+        <w:jc w:val="both"/>
+        <w:rPr>
+          <w:rFonts w:eastAsia="Times New Roman"/>
+          <w:i/>
+          <w:sz w:val="24"/>
+          <w:szCs w:val="22"/>
+          <w:lang w:eastAsia="ja-JP"/>
+        </w:rPr>
+      </w:pPr>
+    </w:p>
+    <w:p>
+      <w:pPr>
+        <w:pStyle w:val="ListParagraph"/>
+        <w:spacing w:before="0" w:line="276" w:lineRule="auto"/>
+        <w:ind w:left="0" w:firstLine="0"/>
+        <w:jc w:val="both"/>
+        <w:rPr>
+          <w:rFonts w:eastAsia="Times New Roman"/>
+          <w:i/>
+          <w:sz w:val="24"/>
+          <w:szCs w:val="22"/>
+          <w:lang w:eastAsia="ja-JP"/>
+        </w:rPr>
+      </w:pPr>
+      <w:r>
+        <w:rPr>
+          <w:rFonts w:eastAsia="Times New Roman"/>
+          <w:i/>
+          <w:sz w:val="24"/>
+          <w:szCs w:val="22"/>
+          <w:lang w:eastAsia="ja-JP"/>
+        </w:rPr>
+        <w:t>b, Bản tin với những bài viết, những bộ ảnh mới nhất, chất lượng nhất được cập nhật lên đầu trang, để người đọc có thể tiếp cận nhanh chóng nhất.</w:t>
+      </w:r>
+    </w:p>
+    <w:p>
+      <w:pPr>
+        <w:pStyle w:val="ListParagraph"/>
+        <w:spacing w:before="0" w:line="276" w:lineRule="auto"/>
+        <w:ind w:left="0" w:firstLine="0"/>
+        <w:jc w:val="both"/>
+        <w:rPr>
+          <w:rFonts w:eastAsia="Times New Roman"/>
+          <w:i/>
+          <w:sz w:val="24"/>
+          <w:szCs w:val="22"/>
+          <w:lang w:eastAsia="ja-JP"/>
+        </w:rPr>
+      </w:pPr>
+      <w:r>
+        <w:rPr>
+          <w:noProof/>
+        </w:rPr>
+        <w:drawing>
+          <wp:inline distT="0" distB="0" distL="0" distR="0" wp14:anchorId="1DF2218B" wp14:editId="5809B489">
+            <wp:extent cx="5056505" cy="2905777"/>
+            <wp:effectExtent l="0" t="0" r="0" b="8890"/>
+            <wp:docPr id="3" name="Picture 3"/>
+            <wp:cNvGraphicFramePr>
+              <a:graphicFrameLocks xmlns:a="http://schemas.openxmlformats.org/drawingml/2006/main" noChangeAspect="1"/>
+            </wp:cNvGraphicFramePr>
+            <a:graphic xmlns:a="http://schemas.openxmlformats.org/drawingml/2006/main">
+              <a:graphicData uri="http://schemas.openxmlformats.org/drawingml/2006/picture">
+                <pic:pic xmlns:pic="http://schemas.openxmlformats.org/drawingml/2006/picture">
+                  <pic:nvPicPr>
+                    <pic:cNvPr id="1" name=""/>
+                    <pic:cNvPicPr/>
+                  </pic:nvPicPr>
+                  <pic:blipFill>
+                    <a:blip r:embed="rId8"/>
+                    <a:stretch>
+                      <a:fillRect/>
+                    </a:stretch>
+                  </pic:blipFill>
+                  <pic:spPr>
+                    <a:xfrm>
+                      <a:off x="0" y="0"/>
+                      <a:ext cx="5090917" cy="2925552"/>
+                    </a:xfrm>
+                    <a:prstGeom prst="rect">
+                      <a:avLst/>
+                    </a:prstGeom>
+                  </pic:spPr>
+                </pic:pic>
+              </a:graphicData>
+            </a:graphic>
+          </wp:inline>
+        </w:drawing>
+      </w:r>
+    </w:p>
+    <w:p>
+      <w:pPr>
+        <w:rPr>
+          <w:rFonts w:eastAsia="Times New Roman"/>
+          <w:i/>
+          <w:sz w:val="24"/>
+          <w:szCs w:val="22"/>
+          <w:lang w:eastAsia="ja-JP"/>
+        </w:rPr>
+      </w:pPr>
+      <w:r>
+        <w:rPr>
+          <w:rFonts w:eastAsia="Times New Roman"/>
+          <w:i/>
+          <w:sz w:val="24"/>
+          <w:szCs w:val="22"/>
+          <w:lang w:eastAsia="ja-JP"/>
+        </w:rPr>
+        <w:br w:type="page"/>
+      </w:r>
+    </w:p>
+    <w:p>
+      <w:pPr>
+        <w:pStyle w:val="ListParagraph"/>
+        <w:spacing w:before="0" w:line="276" w:lineRule="auto"/>
+        <w:ind w:left="0" w:firstLine="0"/>
+        <w:jc w:val="both"/>
+        <w:rPr>
+          <w:rFonts w:eastAsia="Times New Roman"/>
+          <w:i/>
+          <w:sz w:val="24"/>
+          <w:szCs w:val="22"/>
+          <w:lang w:eastAsia="ja-JP"/>
+        </w:rPr>
+      </w:pPr>
+      <w:r>
+        <w:rPr>
+          <w:rFonts w:eastAsia="Times New Roman"/>
+          <w:i/>
+          <w:sz w:val="24"/>
+          <w:szCs w:val="22"/>
+          <w:lang w:eastAsia="ja-JP"/>
+        </w:rPr>
+        <w:lastRenderedPageBreak/>
+        <w:t xml:space="preserve">c, Các gói chụp </w:t>
+      </w:r>
+      <w:proofErr w:type="gramStart"/>
+      <w:r>
+        <w:rPr>
+          <w:rFonts w:eastAsia="Times New Roman"/>
+          <w:i/>
+          <w:sz w:val="24"/>
+          <w:szCs w:val="22"/>
+          <w:lang w:eastAsia="ja-JP"/>
+        </w:rPr>
+        <w:t>hot :</w:t>
+      </w:r>
+      <w:proofErr w:type="gramEnd"/>
+    </w:p>
+    <w:p>
+      <w:pPr>
+        <w:pStyle w:val="ListParagraph"/>
+        <w:spacing w:before="0" w:line="276" w:lineRule="auto"/>
+        <w:ind w:left="0" w:firstLine="0"/>
+        <w:jc w:val="both"/>
+        <w:rPr>
+          <w:rFonts w:eastAsia="Times New Roman"/>
+          <w:i/>
+          <w:sz w:val="24"/>
+          <w:szCs w:val="22"/>
+          <w:lang w:eastAsia="ja-JP"/>
+        </w:rPr>
+      </w:pPr>
+      <w:r>
+        <w:rPr>
+          <w:rFonts w:eastAsia="Times New Roman"/>
+          <w:i/>
+          <w:sz w:val="24"/>
+          <w:szCs w:val="22"/>
+          <w:lang w:eastAsia="ja-JP"/>
+        </w:rPr>
+        <w:t xml:space="preserve">Với 6 lựa chọn khác </w:t>
+      </w:r>
+      <w:proofErr w:type="gramStart"/>
+      <w:r>
+        <w:rPr>
+          <w:rFonts w:eastAsia="Times New Roman"/>
+          <w:i/>
+          <w:sz w:val="24"/>
+          <w:szCs w:val="22"/>
+          <w:lang w:eastAsia="ja-JP"/>
+        </w:rPr>
+        <w:t>nhau ,</w:t>
+      </w:r>
+      <w:proofErr w:type="gramEnd"/>
+      <w:r>
+        <w:rPr>
+          <w:rFonts w:eastAsia="Times New Roman"/>
+          <w:i/>
+          <w:sz w:val="24"/>
+          <w:szCs w:val="22"/>
+          <w:lang w:eastAsia="ja-JP"/>
+        </w:rPr>
+        <w:t xml:space="preserve"> khách hàng có thể thỏa sức lựa chọn các dịch vụ của studio.</w:t>
+      </w:r>
+    </w:p>
+    <w:p>
+      <w:pPr>
+        <w:pStyle w:val="ListParagraph"/>
+        <w:spacing w:before="0" w:line="276" w:lineRule="auto"/>
+        <w:ind w:left="0" w:firstLine="0"/>
+        <w:jc w:val="both"/>
+        <w:rPr>
+          <w:rFonts w:eastAsia="Times New Roman"/>
+          <w:i/>
+          <w:sz w:val="24"/>
+          <w:szCs w:val="22"/>
+          <w:lang w:eastAsia="ja-JP"/>
+        </w:rPr>
+      </w:pPr>
+      <w:r>
+        <w:rPr>
+          <w:noProof/>
+        </w:rPr>
+        <w:drawing>
+          <wp:inline distT="0" distB="0" distL="0" distR="0" wp14:anchorId="1F79B5ED" wp14:editId="4F76EEF1">
+            <wp:extent cx="5038725" cy="3274377"/>
+            <wp:effectExtent l="0" t="0" r="0" b="2540"/>
+            <wp:docPr id="4" name="Picture 4"/>
+            <wp:cNvGraphicFramePr>
+              <a:graphicFrameLocks xmlns:a="http://schemas.openxmlformats.org/drawingml/2006/main" noChangeAspect="1"/>
+            </wp:cNvGraphicFramePr>
+            <a:graphic xmlns:a="http://schemas.openxmlformats.org/drawingml/2006/main">
+              <a:graphicData uri="http://schemas.openxmlformats.org/drawingml/2006/picture">
+                <pic:pic xmlns:pic="http://schemas.openxmlformats.org/drawingml/2006/picture">
+                  <pic:nvPicPr>
+                    <pic:cNvPr id="1" name=""/>
+                    <pic:cNvPicPr/>
+                  </pic:nvPicPr>
+                  <pic:blipFill>
+                    <a:blip r:embed="rId9"/>
+                    <a:stretch>
+                      <a:fillRect/>
+                    </a:stretch>
+                  </pic:blipFill>
+                  <pic:spPr>
+                    <a:xfrm>
+                      <a:off x="0" y="0"/>
+                      <a:ext cx="5045403" cy="3278716"/>
+                    </a:xfrm>
+                    <a:prstGeom prst="rect">
+                      <a:avLst/>
+                    </a:prstGeom>
+                  </pic:spPr>
+                </pic:pic>
+              </a:graphicData>
+            </a:graphic>
+          </wp:inline>
+        </w:drawing>
+      </w:r>
+    </w:p>
+    <w:p>
+      <w:pPr>
+        <w:pStyle w:val="ListParagraph"/>
+        <w:spacing w:before="0" w:line="276" w:lineRule="auto"/>
+        <w:ind w:left="0" w:firstLine="0"/>
+        <w:jc w:val="both"/>
+        <w:rPr>
+          <w:rFonts w:eastAsia="Times New Roman"/>
+          <w:i/>
+          <w:sz w:val="24"/>
+          <w:szCs w:val="22"/>
+          <w:lang w:eastAsia="ja-JP"/>
+        </w:rPr>
+      </w:pPr>
+      <w:r>
+        <w:rPr>
+          <w:rFonts w:eastAsia="Times New Roman"/>
+          <w:i/>
+          <w:sz w:val="24"/>
+          <w:szCs w:val="22"/>
+          <w:lang w:eastAsia="ja-JP"/>
+        </w:rPr>
+        <w:t>Từ gói Vip1 – Vip6, giá tiền tăng dần và dịch vụ đi kèm cũng nhiều hơn.</w:t>
+      </w:r>
+    </w:p>
+    <w:p>
+      <w:pPr>
+        <w:pStyle w:val="ListParagraph"/>
+        <w:spacing w:before="0" w:line="276" w:lineRule="auto"/>
+        <w:ind w:left="0" w:firstLine="0"/>
+        <w:jc w:val="both"/>
+        <w:rPr>
+          <w:rFonts w:eastAsia="Times New Roman"/>
+          <w:i/>
+          <w:sz w:val="24"/>
+          <w:szCs w:val="22"/>
+          <w:lang w:eastAsia="ja-JP"/>
+        </w:rPr>
+      </w:pPr>
+    </w:p>
+    <w:p>
+      <w:pPr>
+        <w:pStyle w:val="ListParagraph"/>
+        <w:spacing w:before="0" w:line="276" w:lineRule="auto"/>
+        <w:ind w:left="0" w:firstLine="0"/>
+        <w:jc w:val="both"/>
+        <w:rPr>
+          <w:rFonts w:eastAsia="Times New Roman"/>
+          <w:i/>
+          <w:sz w:val="24"/>
+          <w:szCs w:val="22"/>
+          <w:lang w:eastAsia="ja-JP"/>
+        </w:rPr>
+      </w:pPr>
+    </w:p>
+    <w:p>
+      <w:pPr>
+        <w:pStyle w:val="ListParagraph"/>
+        <w:spacing w:before="0" w:line="276" w:lineRule="auto"/>
+        <w:ind w:left="0" w:firstLine="0"/>
+        <w:jc w:val="both"/>
+        <w:rPr>
+          <w:rFonts w:eastAsia="Times New Roman"/>
+          <w:i/>
+          <w:sz w:val="24"/>
+          <w:szCs w:val="22"/>
+          <w:lang w:eastAsia="ja-JP"/>
+        </w:rPr>
+      </w:pPr>
+    </w:p>
+    <w:p>
+      <w:pPr>
+        <w:pStyle w:val="ListParagraph"/>
+        <w:spacing w:before="0" w:line="276" w:lineRule="auto"/>
+        <w:ind w:left="0" w:firstLine="0"/>
+        <w:jc w:val="both"/>
+        <w:rPr>
+          <w:rFonts w:eastAsia="Times New Roman"/>
+          <w:i/>
+          <w:sz w:val="24"/>
+          <w:szCs w:val="22"/>
+          <w:lang w:eastAsia="ja-JP"/>
+        </w:rPr>
+      </w:pPr>
+      <w:r>
+        <w:rPr>
+          <w:rFonts w:eastAsia="Times New Roman"/>
+          <w:i/>
+          <w:sz w:val="24"/>
+          <w:szCs w:val="22"/>
+          <w:lang w:eastAsia="ja-JP"/>
+        </w:rPr>
+        <w:t xml:space="preserve">d, Video kỷ </w:t>
+      </w:r>
+      <w:proofErr w:type="gramStart"/>
+      <w:r>
+        <w:rPr>
+          <w:rFonts w:eastAsia="Times New Roman"/>
+          <w:i/>
+          <w:sz w:val="24"/>
+          <w:szCs w:val="22"/>
+          <w:lang w:eastAsia="ja-JP"/>
+        </w:rPr>
+        <w:t>yếu :</w:t>
+      </w:r>
+      <w:proofErr w:type="gramEnd"/>
+    </w:p>
+    <w:p>
+      <w:pPr>
+        <w:pStyle w:val="ListParagraph"/>
+        <w:spacing w:before="0" w:line="276" w:lineRule="auto"/>
+        <w:ind w:left="0" w:firstLine="0"/>
+        <w:jc w:val="both"/>
+        <w:rPr>
+          <w:rFonts w:eastAsia="Times New Roman"/>
+          <w:i/>
+          <w:sz w:val="24"/>
+          <w:szCs w:val="22"/>
+          <w:lang w:eastAsia="ja-JP"/>
+        </w:rPr>
+      </w:pPr>
+      <w:r>
+        <w:rPr>
+          <w:noProof/>
+        </w:rPr>
+        <w:drawing>
+          <wp:inline distT="0" distB="0" distL="0" distR="0" wp14:anchorId="066EA3D4" wp14:editId="0BDF7B08">
+            <wp:extent cx="5062537" cy="3108325"/>
+            <wp:effectExtent l="0" t="0" r="5080" b="0"/>
+            <wp:docPr id="5" name="Picture 5"/>
+            <wp:cNvGraphicFramePr>
+              <a:graphicFrameLocks xmlns:a="http://schemas.openxmlformats.org/drawingml/2006/main" noChangeAspect="1"/>
+            </wp:cNvGraphicFramePr>
+            <a:graphic xmlns:a="http://schemas.openxmlformats.org/drawingml/2006/main">
+              <a:graphicData uri="http://schemas.openxmlformats.org/drawingml/2006/picture">
+                <pic:pic xmlns:pic="http://schemas.openxmlformats.org/drawingml/2006/picture">
+                  <pic:nvPicPr>
+                    <pic:cNvPr id="1" name=""/>
+                    <pic:cNvPicPr/>
+                  </pic:nvPicPr>
+                  <pic:blipFill>
+                    <a:blip r:embed="rId10"/>
+                    <a:stretch>
+                      <a:fillRect/>
+                    </a:stretch>
+                  </pic:blipFill>
+                  <pic:spPr>
+                    <a:xfrm>
+                      <a:off x="0" y="0"/>
+                      <a:ext cx="5066845" cy="3110970"/>
+                    </a:xfrm>
+                    <a:prstGeom prst="rect">
+                      <a:avLst/>
+                    </a:prstGeom>
+                  </pic:spPr>
+                </pic:pic>
+              </a:graphicData>
+            </a:graphic>
+          </wp:inline>
+        </w:drawing>
+      </w:r>
+    </w:p>
+    <w:p>
+      <w:pPr>
+        <w:pStyle w:val="ListParagraph"/>
+        <w:spacing w:before="0" w:line="276" w:lineRule="auto"/>
+        <w:ind w:left="0" w:firstLine="0"/>
+        <w:jc w:val="both"/>
+        <w:rPr>
+          <w:rFonts w:eastAsia="Times New Roman"/>
+          <w:i/>
+          <w:sz w:val="24"/>
+          <w:szCs w:val="22"/>
+          <w:lang w:eastAsia="ja-JP"/>
+        </w:rPr>
+      </w:pPr>
+      <w:r>
+        <w:rPr>
+          <w:rFonts w:eastAsia="Times New Roman"/>
+          <w:i/>
+          <w:sz w:val="24"/>
+          <w:szCs w:val="22"/>
+          <w:lang w:eastAsia="ja-JP"/>
+        </w:rPr>
+        <w:t>Song song với dịch vụ chụp ảnh là dịch vụ quay phim, dựng hình, quay full</w:t>
+      </w:r>
+      <w:r>
+        <w:rPr>
+          <w:rFonts w:eastAsia="Times New Roman"/>
+          <w:i/>
+          <w:sz w:val="24"/>
+          <w:szCs w:val="22"/>
+          <w:lang w:eastAsia="ja-JP"/>
+        </w:rPr>
+        <w:t xml:space="preserve">, quay </w:t>
+      </w:r>
+      <w:proofErr w:type="gramStart"/>
+      <w:r>
+        <w:rPr>
+          <w:rFonts w:eastAsia="Times New Roman"/>
+          <w:i/>
+          <w:sz w:val="24"/>
+          <w:szCs w:val="22"/>
+          <w:lang w:eastAsia="ja-JP"/>
+        </w:rPr>
+        <w:t>highlight,</w:t>
+      </w:r>
+      <w:r>
+        <w:rPr>
+          <w:rFonts w:eastAsia="Times New Roman"/>
+          <w:i/>
+          <w:sz w:val="24"/>
+          <w:szCs w:val="22"/>
+          <w:lang w:eastAsia="ja-JP"/>
+        </w:rPr>
+        <w:t>…</w:t>
+      </w:r>
+      <w:proofErr w:type="gramEnd"/>
+      <w:r>
+        <w:rPr>
+          <w:rFonts w:eastAsia="Times New Roman"/>
+          <w:i/>
+          <w:sz w:val="24"/>
+          <w:szCs w:val="22"/>
+          <w:lang w:eastAsia="ja-JP"/>
+        </w:rPr>
+        <w:t xml:space="preserve"> . Giúp cho khách hàng lưu giữ những khoảnh khắc tuyệt vời, không bỏ lỡ một phút giây nào. Đôi khi những khoảnh khắc đấy mới thực sự quan trọng </w:t>
+      </w:r>
+      <w:proofErr w:type="gramStart"/>
+      <w:r>
+        <w:rPr>
+          <w:rFonts w:eastAsia="Times New Roman"/>
+          <w:i/>
+          <w:sz w:val="24"/>
+          <w:szCs w:val="22"/>
+          <w:lang w:eastAsia="ja-JP"/>
+        </w:rPr>
+        <w:t>nhất .</w:t>
+      </w:r>
+      <w:proofErr w:type="gramEnd"/>
+    </w:p>
+    <w:p>
+      <w:pPr>
+        <w:pStyle w:val="ListParagraph"/>
+        <w:spacing w:before="0" w:line="276" w:lineRule="auto"/>
+        <w:ind w:left="0" w:firstLine="0"/>
+        <w:jc w:val="both"/>
+        <w:rPr>
+          <w:rFonts w:eastAsia="Times New Roman"/>
+          <w:i/>
+          <w:sz w:val="24"/>
+          <w:szCs w:val="22"/>
+          <w:lang w:eastAsia="ja-JP"/>
+        </w:rPr>
+      </w:pPr>
+    </w:p>
+    <w:p>
+      <w:pPr>
+        <w:pStyle w:val="ListParagraph"/>
+        <w:spacing w:before="0" w:line="276" w:lineRule="auto"/>
+        <w:ind w:left="0" w:firstLine="0"/>
+        <w:jc w:val="both"/>
+        <w:rPr>
+          <w:rFonts w:eastAsia="Times New Roman"/>
+          <w:i/>
+          <w:sz w:val="24"/>
+          <w:szCs w:val="22"/>
+          <w:lang w:eastAsia="ja-JP"/>
+        </w:rPr>
+      </w:pPr>
+      <w:r>
+        <w:rPr>
+          <w:rFonts w:eastAsia="Times New Roman"/>
+          <w:i/>
+          <w:sz w:val="24"/>
+          <w:szCs w:val="22"/>
+          <w:lang w:eastAsia="ja-JP"/>
+        </w:rPr>
+        <w:br w:type="column"/>
+      </w:r>
+      <w:bookmarkStart w:id="0" w:name="_GoBack"/>
+      <w:bookmarkEnd w:id="0"/>
+      <w:r>
+        <w:rPr>
+          <w:rFonts w:eastAsia="Times New Roman"/>
+          <w:i/>
+          <w:sz w:val="24"/>
+          <w:szCs w:val="22"/>
+          <w:lang w:eastAsia="ja-JP"/>
+        </w:rPr>
+        <w:lastRenderedPageBreak/>
+        <w:t>e, Kỷ yếu du lịch cùng Bow-Media:</w:t>
+      </w:r>
+    </w:p>
+    <w:p>
+      <w:pPr>
+        <w:pStyle w:val="ListParagraph"/>
+        <w:spacing w:before="0" w:line="276" w:lineRule="auto"/>
+        <w:ind w:left="0" w:firstLine="0"/>
+        <w:jc w:val="both"/>
+        <w:rPr>
+          <w:rFonts w:eastAsia="Times New Roman"/>
+          <w:i/>
+          <w:sz w:val="24"/>
+          <w:szCs w:val="22"/>
+          <w:lang w:eastAsia="ja-JP"/>
+        </w:rPr>
+      </w:pPr>
+      <w:r>
+        <w:rPr>
+          <w:noProof/>
+        </w:rPr>
+        <w:drawing>
+          <wp:inline distT="0" distB="0" distL="0" distR="0" wp14:anchorId="3B541656" wp14:editId="2CED8AFC">
+            <wp:extent cx="5033645" cy="2877952"/>
+            <wp:effectExtent l="0" t="0" r="0" b="0"/>
+            <wp:docPr id="6" name="Picture 6"/>
+            <wp:cNvGraphicFramePr>
+              <a:graphicFrameLocks xmlns:a="http://schemas.openxmlformats.org/drawingml/2006/main" noChangeAspect="1"/>
+            </wp:cNvGraphicFramePr>
+            <a:graphic xmlns:a="http://schemas.openxmlformats.org/drawingml/2006/main">
+              <a:graphicData uri="http://schemas.openxmlformats.org/drawingml/2006/picture">
+                <pic:pic xmlns:pic="http://schemas.openxmlformats.org/drawingml/2006/picture">
+                  <pic:nvPicPr>
+                    <pic:cNvPr id="1" name=""/>
+                    <pic:cNvPicPr/>
+                  </pic:nvPicPr>
+                  <pic:blipFill>
+                    <a:blip r:embed="rId11"/>
+                    <a:stretch>
+                      <a:fillRect/>
+                    </a:stretch>
+                  </pic:blipFill>
+                  <pic:spPr>
+                    <a:xfrm>
+                      <a:off x="0" y="0"/>
+                      <a:ext cx="5046352" cy="2885217"/>
+                    </a:xfrm>
+                    <a:prstGeom prst="rect">
+                      <a:avLst/>
+                    </a:prstGeom>
+                  </pic:spPr>
+                </pic:pic>
+              </a:graphicData>
+            </a:graphic>
+          </wp:inline>
+        </w:drawing>
+      </w:r>
+    </w:p>
+    <w:p>
+      <w:pPr>
+        <w:pStyle w:val="ListParagraph"/>
+        <w:spacing w:before="0" w:line="276" w:lineRule="auto"/>
+        <w:ind w:left="0" w:firstLine="0"/>
+        <w:jc w:val="both"/>
+        <w:rPr>
+          <w:rFonts w:eastAsia="Times New Roman"/>
+          <w:i/>
+          <w:sz w:val="24"/>
+          <w:szCs w:val="22"/>
+          <w:lang w:eastAsia="ja-JP"/>
+        </w:rPr>
+      </w:pPr>
+      <w:r>
+        <w:rPr>
+          <w:rFonts w:eastAsia="Times New Roman"/>
+          <w:i/>
+          <w:sz w:val="24"/>
+          <w:szCs w:val="22"/>
+          <w:lang w:eastAsia="ja-JP"/>
+        </w:rPr>
+        <w:t xml:space="preserve">Trong ba năm tháng cấp ba chắc hẳn cả lớp cũng chỉ đi chơi, đi tham quan cùng nhau được 1-2 lần. Lên đại học thì lại càng ko có thời gian đi chơi. Tại sao ko tranh thủ khoảng thời gian cuối cùng mọi người có thể ở bên nhau, cùng nhau đi du lịch, trải nghiệm những điều thú vị nhất </w:t>
+      </w:r>
+    </w:p>
+    <w:p>
+      <w:pPr>
+        <w:ind w:firstLine="0"/>
+        <w:rPr>
+          <w:rFonts w:eastAsia="Times New Roman"/>
+          <w:i/>
+          <w:sz w:val="24"/>
+          <w:szCs w:val="22"/>
+          <w:lang w:eastAsia="ja-JP"/>
+        </w:rPr>
+      </w:pPr>
+      <w:r>
+        <w:rPr>
+          <w:rFonts w:eastAsia="Times New Roman"/>
+          <w:i/>
+          <w:sz w:val="24"/>
+          <w:szCs w:val="22"/>
+          <w:lang w:eastAsia="ja-JP"/>
+        </w:rPr>
+        <w:br w:type="page"/>
+      </w:r>
+    </w:p>
+    <w:p>
+      <w:pPr>
+        <w:pStyle w:val="ListParagraph"/>
+        <w:spacing w:before="0" w:line="276" w:lineRule="auto"/>
+        <w:ind w:left="0" w:firstLine="0"/>
+        <w:jc w:val="both"/>
+        <w:rPr>
+          <w:rFonts w:eastAsia="Times New Roman"/>
+          <w:i/>
+          <w:sz w:val="24"/>
+          <w:szCs w:val="22"/>
+          <w:lang w:eastAsia="ja-JP"/>
+        </w:rPr>
+      </w:pPr>
     </w:p>
     <w:p>
       <w:pPr>
@@ -378,421 +1643,95 @@
           <w:numId w:val="8"/>
         </w:numPr>
         <w:spacing w:before="0" w:line="276" w:lineRule="auto"/>
-        <w:jc w:val="both"/>
-        <w:rPr>
-          <w:rFonts w:eastAsia="Times New Roman"/>
-          <w:i/>
-          <w:sz w:val="24"/>
-          <w:szCs w:val="22"/>
-          <w:lang w:eastAsia="ja-JP"/>
-        </w:rPr>
-      </w:pPr>
-      <w:r>
-        <w:rPr>
-          <w:rFonts w:eastAsia="Times New Roman"/>
-          <w:i/>
-          <w:sz w:val="24"/>
-          <w:szCs w:val="22"/>
-          <w:lang w:eastAsia="ja-JP"/>
-        </w:rPr>
-        <w:t xml:space="preserve">Đăng kí dịch vụ, sử dụng kết hợp một hoặc nhiều dịch vụ với nhau. </w:t>
+        <w:ind w:left="0" w:firstLine="0"/>
+        <w:jc w:val="both"/>
+        <w:rPr>
+          <w:rFonts w:eastAsia="Times New Roman"/>
+          <w:i/>
+          <w:sz w:val="24"/>
+          <w:szCs w:val="22"/>
+          <w:lang w:eastAsia="ja-JP"/>
+        </w:rPr>
+      </w:pPr>
+      <w:r>
+        <w:rPr>
+          <w:rFonts w:eastAsia="Times New Roman"/>
+          <w:i/>
+          <w:sz w:val="24"/>
+          <w:szCs w:val="22"/>
+          <w:lang w:eastAsia="ja-JP"/>
+        </w:rPr>
+        <w:t>Phần footer kết thúc trang web</w:t>
+      </w:r>
+    </w:p>
+    <w:p>
+      <w:pPr>
+        <w:spacing w:before="0" w:line="276" w:lineRule="auto"/>
+        <w:ind w:firstLine="0"/>
+        <w:jc w:val="both"/>
+        <w:rPr>
+          <w:rFonts w:eastAsia="Times New Roman"/>
+          <w:i/>
+          <w:sz w:val="24"/>
+          <w:szCs w:val="22"/>
+          <w:lang w:eastAsia="ja-JP"/>
+        </w:rPr>
+      </w:pPr>
+      <w:r>
+        <w:rPr>
+          <w:noProof/>
+        </w:rPr>
+        <w:drawing>
+          <wp:inline distT="0" distB="0" distL="0" distR="0" wp14:anchorId="73E9E834" wp14:editId="52161702">
+            <wp:extent cx="5772150" cy="1356360"/>
+            <wp:effectExtent l="0" t="0" r="0" b="0"/>
+            <wp:docPr id="7" name="Picture 7"/>
+            <wp:cNvGraphicFramePr>
+              <a:graphicFrameLocks xmlns:a="http://schemas.openxmlformats.org/drawingml/2006/main" noChangeAspect="1"/>
+            </wp:cNvGraphicFramePr>
+            <a:graphic xmlns:a="http://schemas.openxmlformats.org/drawingml/2006/main">
+              <a:graphicData uri="http://schemas.openxmlformats.org/drawingml/2006/picture">
+                <pic:pic xmlns:pic="http://schemas.openxmlformats.org/drawingml/2006/picture">
+                  <pic:nvPicPr>
+                    <pic:cNvPr id="1" name=""/>
+                    <pic:cNvPicPr/>
+                  </pic:nvPicPr>
+                  <pic:blipFill>
+                    <a:blip r:embed="rId12"/>
+                    <a:stretch>
+                      <a:fillRect/>
+                    </a:stretch>
+                  </pic:blipFill>
+                  <pic:spPr>
+                    <a:xfrm>
+                      <a:off x="0" y="0"/>
+                      <a:ext cx="5772150" cy="1356360"/>
+                    </a:xfrm>
+                    <a:prstGeom prst="rect">
+                      <a:avLst/>
+                    </a:prstGeom>
+                  </pic:spPr>
+                </pic:pic>
+              </a:graphicData>
+            </a:graphic>
+          </wp:inline>
+        </w:drawing>
       </w:r>
     </w:p>
     <w:p>
       <w:pPr>
         <w:pStyle w:val="ListParagraph"/>
-        <w:numPr>
-          <w:ilvl w:val="0"/>
-          <w:numId w:val="8"/>
-        </w:numPr>
-        <w:spacing w:before="0" w:line="276" w:lineRule="auto"/>
-        <w:jc w:val="both"/>
-        <w:rPr>
-          <w:rFonts w:eastAsia="Times New Roman"/>
-          <w:i/>
-          <w:sz w:val="24"/>
-          <w:szCs w:val="22"/>
-          <w:lang w:eastAsia="ja-JP"/>
-        </w:rPr>
-      </w:pPr>
-      <w:r>
-        <w:rPr>
-          <w:rFonts w:eastAsia="Times New Roman"/>
-          <w:i/>
-          <w:sz w:val="24"/>
-          <w:szCs w:val="22"/>
-          <w:lang w:eastAsia="ja-JP"/>
-        </w:rPr>
-        <w:t xml:space="preserve">Chạy quảng cáo </w:t>
-      </w:r>
-      <w:bookmarkStart w:id="0" w:name="_GoBack"/>
-      <w:bookmarkEnd w:id="0"/>
-    </w:p>
-    <w:p>
-      <w:pPr>
-        <w:pStyle w:val="ListParagraph"/>
-        <w:numPr>
-          <w:ilvl w:val="0"/>
-          <w:numId w:val="8"/>
-        </w:numPr>
-        <w:spacing w:before="0" w:line="276" w:lineRule="auto"/>
-        <w:jc w:val="both"/>
-        <w:rPr>
-          <w:rFonts w:eastAsia="Times New Roman"/>
-          <w:i/>
-          <w:sz w:val="24"/>
-          <w:szCs w:val="22"/>
-          <w:lang w:eastAsia="ja-JP"/>
-        </w:rPr>
-      </w:pPr>
-      <w:r>
-        <w:rPr>
-          <w:rFonts w:eastAsia="Times New Roman"/>
-          <w:i/>
-          <w:sz w:val="24"/>
-          <w:szCs w:val="22"/>
-          <w:lang w:eastAsia="ja-JP"/>
-        </w:rPr>
-        <w:t>Hệ thống gửi mail về cho bộ phận chăm sóc khách hàng, từ đó liên lạc với khách hàng để hẹn lịch kí hợp đồng.</w:t>
-      </w:r>
-    </w:p>
-    <w:p>
-      <w:pPr>
-        <w:pStyle w:val="ListParagraph"/>
-        <w:numPr>
-          <w:ilvl w:val="0"/>
-          <w:numId w:val="8"/>
-        </w:numPr>
-        <w:spacing w:before="0" w:line="276" w:lineRule="auto"/>
-        <w:jc w:val="both"/>
-        <w:rPr>
-          <w:rFonts w:eastAsia="Times New Roman"/>
-          <w:i/>
-          <w:sz w:val="24"/>
-          <w:szCs w:val="22"/>
-          <w:lang w:eastAsia="ja-JP"/>
-        </w:rPr>
-      </w:pPr>
-      <w:r>
-        <w:rPr>
-          <w:rFonts w:eastAsia="Times New Roman"/>
-          <w:i/>
-          <w:sz w:val="24"/>
-          <w:szCs w:val="22"/>
-          <w:lang w:eastAsia="ja-JP"/>
-        </w:rPr>
-        <w:t xml:space="preserve">Bla bla… </w:t>
-      </w:r>
-    </w:p>
-    <w:p>
-      <w:pPr>
-        <w:spacing w:before="100" w:beforeAutospacing="1" w:after="100" w:afterAutospacing="1" w:line="360" w:lineRule="auto"/>
-        <w:ind w:firstLine="0"/>
-        <w:jc w:val="both"/>
-        <w:rPr>
-          <w:rFonts w:ascii="Tahoma" w:eastAsia="Times New Roman" w:hAnsi="Tahoma" w:cs="Tahoma"/>
-          <w:b/>
-          <w:sz w:val="20"/>
-          <w:szCs w:val="20"/>
-          <w:lang w:val="vi-VN" w:eastAsia="ja-JP"/>
-        </w:rPr>
-      </w:pPr>
-      <w:r>
-        <w:rPr>
-          <w:rFonts w:ascii="Tahoma" w:eastAsia="Times New Roman" w:hAnsi="Tahoma" w:cs="Tahoma"/>
-          <w:b/>
-          <w:sz w:val="20"/>
-          <w:szCs w:val="20"/>
-          <w:lang w:val="vi-VN" w:eastAsia="ja-JP"/>
-        </w:rPr>
-        <w:t>Website gồm các chức năng chính sau:</w:t>
-      </w:r>
-    </w:p>
-    <w:p>
-      <w:pPr>
-        <w:keepNext/>
-        <w:keepLines/>
-        <w:spacing w:before="480" w:after="0" w:line="276" w:lineRule="auto"/>
-        <w:ind w:left="432" w:hanging="432"/>
-        <w:jc w:val="both"/>
-        <w:outlineLvl w:val="0"/>
-        <w:rPr>
-          <w:rFonts w:eastAsia="Times New Roman"/>
-          <w:b/>
-          <w:bCs/>
-          <w:color w:val="365F91"/>
-          <w:szCs w:val="28"/>
-          <w:lang w:val="vi-VN" w:eastAsia="ja-JP"/>
-        </w:rPr>
-      </w:pPr>
-      <w:r>
-        <w:rPr>
-          <w:rFonts w:eastAsia="Times New Roman"/>
-          <w:b/>
-          <w:bCs/>
-          <w:color w:val="365F91"/>
-          <w:szCs w:val="28"/>
-          <w:lang w:val="vi-VN" w:eastAsia="ja-JP"/>
-        </w:rPr>
-        <w:lastRenderedPageBreak/>
-        <w:t>Sơ đồ trang web</w:t>
-      </w:r>
-    </w:p>
-    <w:p>
-      <w:pPr>
-        <w:keepNext/>
-        <w:keepLines/>
-        <w:numPr>
-          <w:ilvl w:val="1"/>
-          <w:numId w:val="0"/>
-        </w:numPr>
-        <w:spacing w:before="200" w:after="0" w:line="276" w:lineRule="auto"/>
-        <w:ind w:left="576" w:hanging="576"/>
-        <w:jc w:val="both"/>
-        <w:outlineLvl w:val="1"/>
-        <w:rPr>
-          <w:rFonts w:eastAsia="Times New Roman"/>
-          <w:b/>
-          <w:bCs/>
-          <w:color w:val="4F81BD"/>
-          <w:sz w:val="26"/>
-          <w:szCs w:val="26"/>
-          <w:lang w:val="vi-VN" w:eastAsia="ja-JP"/>
-        </w:rPr>
-      </w:pPr>
-      <w:r>
-        <w:rPr>
-          <w:rFonts w:eastAsia="Times New Roman"/>
-          <w:b/>
-          <w:bCs/>
-          <w:color w:val="4F81BD"/>
-          <w:sz w:val="26"/>
-          <w:szCs w:val="26"/>
-          <w:lang w:val="vi-VN" w:eastAsia="ja-JP"/>
-        </w:rPr>
-        <w:t>Đối với người dùng thông thường</w:t>
-      </w:r>
-    </w:p>
-    <w:p>
-      <w:pPr>
-        <w:keepNext/>
-        <w:keepLines/>
-        <w:numPr>
-          <w:ilvl w:val="1"/>
-          <w:numId w:val="0"/>
-        </w:numPr>
-        <w:spacing w:before="200" w:after="0" w:line="276" w:lineRule="auto"/>
-        <w:ind w:left="576" w:hanging="576"/>
-        <w:jc w:val="both"/>
-        <w:outlineLvl w:val="1"/>
-        <w:rPr>
-          <w:rFonts w:eastAsia="Times New Roman"/>
-          <w:b/>
-          <w:bCs/>
-          <w:color w:val="4F81BD"/>
-          <w:sz w:val="26"/>
-          <w:szCs w:val="26"/>
-          <w:lang w:val="vi-VN" w:eastAsia="ja-JP"/>
-        </w:rPr>
-      </w:pPr>
-      <w:r>
-        <w:rPr>
-          <w:rFonts w:eastAsia="Times New Roman"/>
-          <w:b/>
-          <w:bCs/>
-          <w:color w:val="4F81BD"/>
-          <w:sz w:val="26"/>
-          <w:szCs w:val="26"/>
-          <w:lang w:val="vi-VN" w:eastAsia="ja-JP"/>
-        </w:rPr>
-        <w:t>Đối với thành viên</w:t>
-      </w:r>
-    </w:p>
-    <w:p>
-      <w:pPr>
-        <w:keepNext/>
-        <w:keepLines/>
-        <w:numPr>
-          <w:ilvl w:val="1"/>
-          <w:numId w:val="0"/>
-        </w:numPr>
-        <w:spacing w:before="200" w:after="0" w:line="276" w:lineRule="auto"/>
-        <w:ind w:left="576" w:hanging="576"/>
-        <w:jc w:val="both"/>
-        <w:outlineLvl w:val="1"/>
-        <w:rPr>
-          <w:rFonts w:eastAsia="Times New Roman"/>
-          <w:b/>
-          <w:bCs/>
-          <w:color w:val="4F81BD"/>
-          <w:sz w:val="26"/>
-          <w:szCs w:val="26"/>
-          <w:lang w:val="vi-VN" w:eastAsia="ja-JP"/>
-        </w:rPr>
-      </w:pPr>
-      <w:r>
-        <w:rPr>
-          <w:rFonts w:eastAsia="Times New Roman"/>
-          <w:b/>
-          <w:bCs/>
-          <w:color w:val="4F81BD"/>
-          <w:sz w:val="26"/>
-          <w:szCs w:val="26"/>
-          <w:lang w:val="vi-VN" w:eastAsia="ja-JP"/>
-        </w:rPr>
-        <w:t>Đối với quản trị viên</w:t>
-      </w:r>
-    </w:p>
-    <w:p>
-      <w:pPr>
-        <w:keepNext/>
-        <w:keepLines/>
-        <w:spacing w:before="480" w:after="0" w:line="276" w:lineRule="auto"/>
-        <w:ind w:left="432" w:hanging="432"/>
-        <w:jc w:val="both"/>
-        <w:outlineLvl w:val="0"/>
-        <w:rPr>
-          <w:rFonts w:eastAsia="Times New Roman"/>
-          <w:b/>
-          <w:bCs/>
-          <w:color w:val="365F91"/>
-          <w:szCs w:val="28"/>
-          <w:lang w:eastAsia="ja-JP"/>
-        </w:rPr>
-      </w:pPr>
-      <w:r>
-        <w:rPr>
-          <w:rFonts w:eastAsia="Times New Roman"/>
-          <w:b/>
-          <w:bCs/>
-          <w:color w:val="365F91"/>
-          <w:szCs w:val="28"/>
-          <w:lang w:val="vi-VN" w:eastAsia="ja-JP"/>
-        </w:rPr>
-        <w:t>Cơ sở dữ liệu</w:t>
-      </w:r>
-    </w:p>
-    <w:p>
-      <w:pPr>
-        <w:keepNext/>
-        <w:keepLines/>
-        <w:spacing w:before="480" w:after="0" w:line="276" w:lineRule="auto"/>
-        <w:ind w:left="432" w:hanging="432"/>
-        <w:jc w:val="both"/>
-        <w:outlineLvl w:val="0"/>
-        <w:rPr>
-          <w:rFonts w:eastAsia="Times New Roman"/>
-          <w:b/>
-          <w:bCs/>
-          <w:color w:val="365F91"/>
-          <w:szCs w:val="28"/>
-          <w:lang w:val="vi-VN" w:eastAsia="ja-JP"/>
-        </w:rPr>
-      </w:pPr>
-      <w:r>
-        <w:rPr>
-          <w:rFonts w:eastAsia="Times New Roman"/>
-          <w:b/>
-          <w:bCs/>
-          <w:color w:val="365F91"/>
-          <w:szCs w:val="28"/>
-          <w:lang w:val="vi-VN" w:eastAsia="ja-JP"/>
-        </w:rPr>
-        <w:t>Phân tích</w:t>
-      </w:r>
-    </w:p>
-    <w:p>
-      <w:pPr>
-        <w:keepNext/>
-        <w:keepLines/>
-        <w:numPr>
-          <w:ilvl w:val="1"/>
-          <w:numId w:val="0"/>
-        </w:numPr>
-        <w:spacing w:before="200" w:after="0" w:line="276" w:lineRule="auto"/>
-        <w:ind w:left="576" w:hanging="576"/>
-        <w:jc w:val="both"/>
-        <w:outlineLvl w:val="1"/>
-        <w:rPr>
-          <w:rFonts w:eastAsia="Times New Roman"/>
-          <w:b/>
-          <w:bCs/>
-          <w:color w:val="4F81BD"/>
-          <w:sz w:val="26"/>
-          <w:szCs w:val="26"/>
-          <w:lang w:val="vi-VN" w:eastAsia="ja-JP"/>
-        </w:rPr>
-      </w:pPr>
-      <w:r>
-        <w:rPr>
-          <w:rFonts w:eastAsia="Times New Roman"/>
-          <w:b/>
-          <w:bCs/>
-          <w:color w:val="4F81BD"/>
-          <w:sz w:val="26"/>
-          <w:szCs w:val="26"/>
-          <w:lang w:val="vi-VN" w:eastAsia="ja-JP"/>
-        </w:rPr>
-        <w:t>Phần quản trị</w:t>
-      </w:r>
-    </w:p>
-    <w:p>
-      <w:pPr>
-        <w:keepNext/>
-        <w:keepLines/>
-        <w:spacing w:before="480" w:after="0" w:line="276" w:lineRule="auto"/>
-        <w:ind w:left="432" w:hanging="432"/>
-        <w:jc w:val="both"/>
-        <w:outlineLvl w:val="0"/>
-        <w:rPr>
-          <w:rFonts w:eastAsia="Times New Roman"/>
-          <w:b/>
-          <w:bCs/>
-          <w:color w:val="365F91"/>
-          <w:szCs w:val="28"/>
-          <w:lang w:val="vi-VN" w:eastAsia="ja-JP"/>
-        </w:rPr>
-      </w:pPr>
-      <w:r>
-        <w:rPr>
-          <w:rFonts w:eastAsia="Times New Roman"/>
-          <w:b/>
-          <w:bCs/>
-          <w:color w:val="365F91"/>
-          <w:szCs w:val="28"/>
-          <w:lang w:val="vi-VN" w:eastAsia="ja-JP"/>
-        </w:rPr>
-        <w:t>Các chức năng nâng cao</w:t>
-      </w:r>
-    </w:p>
-    <w:p>
-      <w:pPr>
-        <w:keepNext/>
-        <w:keepLines/>
-        <w:spacing w:before="480" w:after="0" w:line="276" w:lineRule="auto"/>
-        <w:ind w:left="432" w:hanging="432"/>
-        <w:jc w:val="both"/>
-        <w:outlineLvl w:val="0"/>
-        <w:rPr>
-          <w:rFonts w:eastAsia="Times New Roman"/>
-          <w:b/>
-          <w:bCs/>
-          <w:color w:val="365F91"/>
-          <w:szCs w:val="28"/>
-          <w:lang w:val="vi-VN" w:eastAsia="ja-JP"/>
-        </w:rPr>
-      </w:pPr>
-      <w:r>
-        <w:rPr>
-          <w:rFonts w:eastAsia="Times New Roman"/>
-          <w:b/>
-          <w:bCs/>
-          <w:color w:val="365F91"/>
-          <w:szCs w:val="28"/>
-          <w:lang w:val="vi-VN" w:eastAsia="ja-JP"/>
-        </w:rPr>
-        <w:t>Tài liệu tham khảo</w:t>
-      </w:r>
+        <w:spacing w:before="0" w:line="276" w:lineRule="auto"/>
+        <w:ind w:left="0" w:right="26" w:firstLine="0"/>
+        <w:jc w:val="both"/>
+        <w:rPr>
+          <w:rFonts w:eastAsia="Times New Roman"/>
+          <w:i/>
+          <w:sz w:val="24"/>
+          <w:szCs w:val="22"/>
+          <w:lang w:eastAsia="ja-JP"/>
+        </w:rPr>
+      </w:pPr>
     </w:p>
     <w:p>
       <w:pPr>
@@ -801,7 +1740,7 @@
     </w:p>
     <w:sectPr>
       <w:pgSz w:w="11906" w:h="16838"/>
-      <w:pgMar w:top="1440" w:right="1440" w:bottom="1440" w:left="1440" w:header="708" w:footer="708" w:gutter="0"/>
+      <w:pgMar w:top="1170" w:right="1106" w:bottom="990" w:left="2160" w:header="708" w:footer="708" w:gutter="0"/>
       <w:cols w:space="708"/>
       <w:docGrid w:linePitch="360"/>
     </w:sectPr>
@@ -832,7 +1771,7 @@
         <v:path o:extrusionok="f" gradientshapeok="t" o:connecttype="rect"/>
         <o:lock v:ext="edit" aspectratio="t"/>
       </v:shapetype>
-      <v:shape id="_x0000_i1027" type="#_x0000_t75" style="width:11.4pt;height:11.4pt" o:bullet="t">
+      <v:shape id="_x0000_i1054" type="#_x0000_t75" style="width:11.2pt;height:11.2pt" o:bullet="t">
         <v:imagedata r:id="rId1" o:title="msoA2"/>
       </v:shape>
     </w:pict>
@@ -1064,6 +2003,119 @@
     </w:lvl>
   </w:abstractNum>
   <w:abstractNum w:abstractNumId="2" w15:restartNumberingAfterBreak="0">
+    <w:nsid w:val="358447E7"/>
+    <w:multiLevelType w:val="hybridMultilevel"/>
+    <w:tmpl w:val="DECCD49C"/>
+    <w:lvl w:ilvl="0" w:tplc="FF3C4D40">
+      <w:start w:val="5"/>
+      <w:numFmt w:val="bullet"/>
+      <w:lvlText w:val="-"/>
+      <w:lvlJc w:val="left"/>
+      <w:pPr>
+        <w:ind w:left="1530" w:hanging="360"/>
+      </w:pPr>
+      <w:rPr>
+        <w:rFonts w:ascii="Times New Roman" w:eastAsia="Times New Roman" w:hAnsi="Times New Roman" w:cs="Times New Roman" w:hint="default"/>
+      </w:rPr>
+    </w:lvl>
+    <w:lvl w:ilvl="1" w:tplc="04090003" w:tentative="1">
+      <w:start w:val="1"/>
+      <w:numFmt w:val="bullet"/>
+      <w:lvlText w:val="o"/>
+      <w:lvlJc w:val="left"/>
+      <w:pPr>
+        <w:ind w:left="2250" w:hanging="360"/>
+      </w:pPr>
+      <w:rPr>
+        <w:rFonts w:ascii="Courier New" w:hAnsi="Courier New" w:cs="Courier New" w:hint="default"/>
+      </w:rPr>
+    </w:lvl>
+    <w:lvl w:ilvl="2" w:tplc="04090005" w:tentative="1">
+      <w:start w:val="1"/>
+      <w:numFmt w:val="bullet"/>
+      <w:lvlText w:val=""/>
+      <w:lvlJc w:val="left"/>
+      <w:pPr>
+        <w:ind w:left="2970" w:hanging="360"/>
+      </w:pPr>
+      <w:rPr>
+        <w:rFonts w:ascii="Wingdings" w:hAnsi="Wingdings" w:hint="default"/>
+      </w:rPr>
+    </w:lvl>
+    <w:lvl w:ilvl="3" w:tplc="04090001" w:tentative="1">
+      <w:start w:val="1"/>
+      <w:numFmt w:val="bullet"/>
+      <w:lvlText w:val=""/>
+      <w:lvlJc w:val="left"/>
+      <w:pPr>
+        <w:ind w:left="3690" w:hanging="360"/>
+      </w:pPr>
+      <w:rPr>
+        <w:rFonts w:ascii="Symbol" w:hAnsi="Symbol" w:hint="default"/>
+      </w:rPr>
+    </w:lvl>
+    <w:lvl w:ilvl="4" w:tplc="04090003" w:tentative="1">
+      <w:start w:val="1"/>
+      <w:numFmt w:val="bullet"/>
+      <w:lvlText w:val="o"/>
+      <w:lvlJc w:val="left"/>
+      <w:pPr>
+        <w:ind w:left="4410" w:hanging="360"/>
+      </w:pPr>
+      <w:rPr>
+        <w:rFonts w:ascii="Courier New" w:hAnsi="Courier New" w:cs="Courier New" w:hint="default"/>
+      </w:rPr>
+    </w:lvl>
+    <w:lvl w:ilvl="5" w:tplc="04090005" w:tentative="1">
+      <w:start w:val="1"/>
+      <w:numFmt w:val="bullet"/>
+      <w:lvlText w:val=""/>
+      <w:lvlJc w:val="left"/>
+      <w:pPr>
+        <w:ind w:left="5130" w:hanging="360"/>
+      </w:pPr>
+      <w:rPr>
+        <w:rFonts w:ascii="Wingdings" w:hAnsi="Wingdings" w:hint="default"/>
+      </w:rPr>
+    </w:lvl>
+    <w:lvl w:ilvl="6" w:tplc="04090001" w:tentative="1">
+      <w:start w:val="1"/>
+      <w:numFmt w:val="bullet"/>
+      <w:lvlText w:val=""/>
+      <w:lvlJc w:val="left"/>
+      <w:pPr>
+        <w:ind w:left="5850" w:hanging="360"/>
+      </w:pPr>
+      <w:rPr>
+        <w:rFonts w:ascii="Symbol" w:hAnsi="Symbol" w:hint="default"/>
+      </w:rPr>
+    </w:lvl>
+    <w:lvl w:ilvl="7" w:tplc="04090003" w:tentative="1">
+      <w:start w:val="1"/>
+      <w:numFmt w:val="bullet"/>
+      <w:lvlText w:val="o"/>
+      <w:lvlJc w:val="left"/>
+      <w:pPr>
+        <w:ind w:left="6570" w:hanging="360"/>
+      </w:pPr>
+      <w:rPr>
+        <w:rFonts w:ascii="Courier New" w:hAnsi="Courier New" w:cs="Courier New" w:hint="default"/>
+      </w:rPr>
+    </w:lvl>
+    <w:lvl w:ilvl="8" w:tplc="04090005" w:tentative="1">
+      <w:start w:val="1"/>
+      <w:numFmt w:val="bullet"/>
+      <w:lvlText w:val=""/>
+      <w:lvlJc w:val="left"/>
+      <w:pPr>
+        <w:ind w:left="7290" w:hanging="360"/>
+      </w:pPr>
+      <w:rPr>
+        <w:rFonts w:ascii="Wingdings" w:hAnsi="Wingdings" w:hint="default"/>
+      </w:rPr>
+    </w:lvl>
+  </w:abstractNum>
+  <w:abstractNum w:abstractNumId="3" w15:restartNumberingAfterBreak="0">
     <w:nsid w:val="38874685"/>
     <w:multiLevelType w:val="hybridMultilevel"/>
     <w:tmpl w:val="9C3666A2"/>
@@ -1176,7 +2228,7 @@
       </w:rPr>
     </w:lvl>
   </w:abstractNum>
-  <w:abstractNum w:abstractNumId="3" w15:restartNumberingAfterBreak="0">
+  <w:abstractNum w:abstractNumId="4" w15:restartNumberingAfterBreak="0">
     <w:nsid w:val="40DE4899"/>
     <w:multiLevelType w:val="hybridMultilevel"/>
     <w:tmpl w:val="D5D615E8"/>
@@ -1290,7 +2342,7 @@
       </w:rPr>
     </w:lvl>
   </w:abstractNum>
-  <w:abstractNum w:abstractNumId="4" w15:restartNumberingAfterBreak="0">
+  <w:abstractNum w:abstractNumId="5" w15:restartNumberingAfterBreak="0">
     <w:nsid w:val="4C6B7576"/>
     <w:multiLevelType w:val="hybridMultilevel"/>
     <w:tmpl w:val="EFC0364A"/>
@@ -1403,7 +2455,7 @@
       </w:rPr>
     </w:lvl>
   </w:abstractNum>
-  <w:abstractNum w:abstractNumId="5" w15:restartNumberingAfterBreak="0">
+  <w:abstractNum w:abstractNumId="6" w15:restartNumberingAfterBreak="0">
     <w:nsid w:val="4DC11EAC"/>
     <w:multiLevelType w:val="hybridMultilevel"/>
     <w:tmpl w:val="DAF0E41E"/>
@@ -1413,7 +2465,7 @@
       <w:lvlText w:val="%1."/>
       <w:lvlJc w:val="left"/>
       <w:pPr>
-        <w:ind w:left="1080" w:hanging="720"/>
+        <w:ind w:left="1170" w:hanging="720"/>
       </w:pPr>
       <w:rPr>
         <w:rFonts w:hint="default"/>
@@ -1492,7 +2544,7 @@
       </w:pPr>
     </w:lvl>
   </w:abstractNum>
-  <w:abstractNum w:abstractNumId="6" w15:restartNumberingAfterBreak="0">
+  <w:abstractNum w:abstractNumId="7" w15:restartNumberingAfterBreak="0">
     <w:nsid w:val="51EC169D"/>
     <w:multiLevelType w:val="hybridMultilevel"/>
     <w:tmpl w:val="832E1E4A"/>
@@ -1605,7 +2657,7 @@
       </w:rPr>
     </w:lvl>
   </w:abstractNum>
-  <w:abstractNum w:abstractNumId="7" w15:restartNumberingAfterBreak="0">
+  <w:abstractNum w:abstractNumId="8" w15:restartNumberingAfterBreak="0">
     <w:nsid w:val="640570F8"/>
     <w:multiLevelType w:val="hybridMultilevel"/>
     <w:tmpl w:val="3634C460"/>
@@ -1719,28 +2771,31 @@
     </w:lvl>
   </w:abstractNum>
   <w:num w:numId="1">
-    <w:abstractNumId w:val="3"/>
+    <w:abstractNumId w:val="4"/>
   </w:num>
   <w:num w:numId="2">
     <w:abstractNumId w:val="1"/>
   </w:num>
   <w:num w:numId="3">
-    <w:abstractNumId w:val="4"/>
+    <w:abstractNumId w:val="5"/>
   </w:num>
   <w:num w:numId="4">
-    <w:abstractNumId w:val="6"/>
+    <w:abstractNumId w:val="7"/>
   </w:num>
   <w:num w:numId="5">
     <w:abstractNumId w:val="0"/>
   </w:num>
   <w:num w:numId="6">
-    <w:abstractNumId w:val="7"/>
+    <w:abstractNumId w:val="8"/>
   </w:num>
   <w:num w:numId="7">
-    <w:abstractNumId w:val="2"/>
+    <w:abstractNumId w:val="3"/>
   </w:num>
   <w:num w:numId="8">
-    <w:abstractNumId w:val="5"/>
+    <w:abstractNumId w:val="6"/>
+  </w:num>
+  <w:num w:numId="9">
+    <w:abstractNumId w:val="2"/>
   </w:num>
 </w:numbering>
 </file>
@@ -2501,7 +3556,7 @@
 </file>
 
 <file path=customXml/itemProps1.xml><?xml version="1.0" encoding="utf-8"?>
-<ds:datastoreItem xmlns:ds="http://schemas.openxmlformats.org/officeDocument/2006/customXml" ds:itemID="{F0854C9D-BB9D-4E20-97C4-DEF21B80034D}">
+<ds:datastoreItem xmlns:ds="http://schemas.openxmlformats.org/officeDocument/2006/customXml" ds:itemID="{2D84F0CF-3A37-44B4-B342-EC979128A56A}">
   <ds:schemaRefs>
     <ds:schemaRef ds:uri="http://schemas.openxmlformats.org/officeDocument/2006/bibliography"/>
   </ds:schemaRefs>

</xml_diff>